<commit_message>
Milestone 3 Rough Draft
</commit_message>
<xml_diff>
--- a/Basketball Analysis Paper.docx
+++ b/Basketball Analysis Paper.docx
@@ -216,7 +216,21 @@
           <w:sz w:val="24"/>
           <w:szCs w:val="24"/>
         </w:rPr>
-        <w:t xml:space="preserve">, the first one I looked into was personal fouls I choose this one first because it has the second biggest impact on the model behind </w:t>
+        <w:t xml:space="preserve">, the first one I </w:t>
+      </w:r>
+      <w:r>
+        <w:rPr>
+          <w:sz w:val="24"/>
+          <w:szCs w:val="24"/>
+        </w:rPr>
+        <w:t>investigated</w:t>
+      </w:r>
+      <w:r>
+        <w:rPr>
+          <w:sz w:val="24"/>
+          <w:szCs w:val="24"/>
+        </w:rPr>
+        <w:t xml:space="preserve"> was personal fouls I choose this one first because it has the second biggest impact on the model behind </w:t>
       </w:r>
       <w:r>
         <w:rPr>
@@ -230,7 +244,15 @@
           <w:sz w:val="24"/>
           <w:szCs w:val="24"/>
         </w:rPr>
-        <w:t xml:space="preserve">at each number of </w:t>
+        <w:t xml:space="preserve">at each </w:t>
+      </w:r>
+      <w:r>
+        <w:rPr>
+          <w:sz w:val="24"/>
+          <w:szCs w:val="24"/>
+        </w:rPr>
+        <w:lastRenderedPageBreak/>
+        <w:t xml:space="preserve">number of </w:t>
       </w:r>
       <w:r>
         <w:rPr>
@@ -238,7 +260,6 @@
           <w:sz w:val="24"/>
           <w:szCs w:val="24"/>
         </w:rPr>
-        <w:lastRenderedPageBreak/>
         <w:drawing>
           <wp:anchor distT="0" distB="0" distL="114300" distR="114300" simplePos="0" relativeHeight="251658240" behindDoc="0" locked="0" layoutInCell="1" allowOverlap="1" wp14:anchorId="7AF6BE69" wp14:editId="1773915B">
             <wp:simplePos x="0" y="0"/>
@@ -300,14 +321,28 @@
           <w:sz w:val="24"/>
           <w:szCs w:val="24"/>
         </w:rPr>
-        <w:t xml:space="preserve">personal fouls in a game, so teams with 5 fouls a game have over an 80% chance to win the game but teams with 30 fouls only have a 20% chance to win.  This graph isn’t too surprising to me the more you foul the other team the more </w:t>
-      </w:r>
-      <w:r>
-        <w:rPr>
-          <w:sz w:val="24"/>
-          <w:szCs w:val="24"/>
-        </w:rPr>
-        <w:t xml:space="preserve">points they will get, and the goal of basketball is to get the most points.  When I </w:t>
+        <w:t>personal fouls in a game, so teams with 5 fouls a game have over an 80% chance to win the game but teams with 30 fouls only have a 20% chance to win.  This graph isn’t too surprising to me the more you foul the</w:t>
+      </w:r>
+      <w:r>
+        <w:rPr>
+          <w:sz w:val="24"/>
+          <w:szCs w:val="24"/>
+        </w:rPr>
+        <w:t xml:space="preserve"> more points the </w:t>
+      </w:r>
+      <w:r>
+        <w:rPr>
+          <w:sz w:val="24"/>
+          <w:szCs w:val="24"/>
+        </w:rPr>
+        <w:t xml:space="preserve">other team </w:t>
+      </w:r>
+      <w:r>
+        <w:rPr>
+          <w:sz w:val="24"/>
+          <w:szCs w:val="24"/>
+        </w:rPr>
+        <w:t xml:space="preserve">will get, and the goal of basketball is to get the most points.  When I </w:t>
       </w:r>
       <w:r>
         <w:rPr>
@@ -484,7 +519,21 @@
           <w:sz w:val="24"/>
           <w:szCs w:val="24"/>
         </w:rPr>
-        <w:t xml:space="preserve"> you that teams are taking a lot more shots in recent year and if we are going to be predicting which teams are going to win right now the data from back in 2003 could be hurting out models if the game has changed a lot over the years.</w:t>
+        <w:t xml:space="preserve"> you that teams are taking a lot more shots in recent year and if we are going to be predicting which teams are going to win right now the data from back in 2003 could be hurting </w:t>
+      </w:r>
+      <w:r>
+        <w:rPr>
+          <w:sz w:val="24"/>
+          <w:szCs w:val="24"/>
+        </w:rPr>
+        <w:t>the</w:t>
+      </w:r>
+      <w:r>
+        <w:rPr>
+          <w:sz w:val="24"/>
+          <w:szCs w:val="24"/>
+        </w:rPr>
+        <w:t xml:space="preserve"> models if the game has changed a lot over the years.</w:t>
       </w:r>
       <w:r>
         <w:rPr>
@@ -619,6 +668,761 @@
         </w:rPr>
         <w:t xml:space="preserve"> game it would have had more of a correlation to winning games.  </w:t>
       </w:r>
+      <w:r>
+        <w:rPr>
+          <w:sz w:val="24"/>
+          <w:szCs w:val="24"/>
+        </w:rPr>
+        <w:t xml:space="preserve">I also made a model that just looked at the first three years of the data and </w:t>
+      </w:r>
+      <w:r>
+        <w:rPr>
+          <w:sz w:val="24"/>
+          <w:szCs w:val="24"/>
+        </w:rPr>
+        <w:t xml:space="preserve">found that the model is pretty similar to the model from the 2016-2018, both models say that </w:t>
+      </w:r>
+      <w:r>
+        <w:rPr>
+          <w:sz w:val="24"/>
+          <w:szCs w:val="24"/>
+        </w:rPr>
+        <w:t>all</w:t>
+      </w:r>
+      <w:r>
+        <w:rPr>
+          <w:sz w:val="24"/>
+          <w:szCs w:val="24"/>
+        </w:rPr>
+        <w:t xml:space="preserve"> the variables are significant other than made three pointers.  </w:t>
+      </w:r>
+      <w:r>
+        <w:rPr>
+          <w:sz w:val="24"/>
+          <w:szCs w:val="24"/>
+        </w:rPr>
+        <w:t>Both the model for 2003-2005 and the model for 2016-2018 have Score, field goals attempted, defensive rebounds, and personal fouls as the three most important variables to the models.  It is interesting that even after 15 years that the best linear model to predict college basketball games are very similar.</w:t>
+      </w:r>
+    </w:p>
+    <w:p>
+      <w:pPr>
+        <w:spacing w:line="480" w:lineRule="auto"/>
+        <w:rPr>
+          <w:sz w:val="24"/>
+          <w:szCs w:val="24"/>
+        </w:rPr>
+      </w:pPr>
+      <w:r>
+        <w:rPr>
+          <w:noProof/>
+          <w:sz w:val="24"/>
+          <w:szCs w:val="24"/>
+        </w:rPr>
+        <w:drawing>
+          <wp:anchor distT="0" distB="0" distL="114300" distR="114300" simplePos="0" relativeHeight="251661312" behindDoc="0" locked="0" layoutInCell="1" allowOverlap="1" wp14:anchorId="3D6D6D30" wp14:editId="0EF0EC41">
+            <wp:simplePos x="0" y="0"/>
+            <wp:positionH relativeFrom="margin">
+              <wp:posOffset>2308860</wp:posOffset>
+            </wp:positionH>
+            <wp:positionV relativeFrom="paragraph">
+              <wp:posOffset>1637665</wp:posOffset>
+            </wp:positionV>
+            <wp:extent cx="3939540" cy="1642745"/>
+            <wp:effectExtent l="0" t="0" r="3810" b="0"/>
+            <wp:wrapSquare wrapText="bothSides"/>
+            <wp:docPr id="1" name="Picture 1" descr="Chart, scatter chart&#10;&#10;Description automatically generated"/>
+            <wp:cNvGraphicFramePr>
+              <a:graphicFrameLocks xmlns:a="http://schemas.openxmlformats.org/drawingml/2006/main" noChangeAspect="1"/>
+            </wp:cNvGraphicFramePr>
+            <a:graphic xmlns:a="http://schemas.openxmlformats.org/drawingml/2006/main">
+              <a:graphicData uri="http://schemas.openxmlformats.org/drawingml/2006/picture">
+                <pic:pic xmlns:pic="http://schemas.openxmlformats.org/drawingml/2006/picture">
+                  <pic:nvPicPr>
+                    <pic:cNvPr id="1" name="Picture 1" descr="Chart, scatter chart&#10;&#10;Description automatically generated"/>
+                    <pic:cNvPicPr/>
+                  </pic:nvPicPr>
+                  <pic:blipFill>
+                    <a:blip r:embed="rId10" cstate="print">
+                      <a:extLst>
+                        <a:ext uri="{28A0092B-C50C-407E-A947-70E740481C1C}">
+                          <a14:useLocalDpi xmlns:a14="http://schemas.microsoft.com/office/drawing/2010/main" val="0"/>
+                        </a:ext>
+                      </a:extLst>
+                    </a:blip>
+                    <a:stretch>
+                      <a:fillRect/>
+                    </a:stretch>
+                  </pic:blipFill>
+                  <pic:spPr>
+                    <a:xfrm>
+                      <a:off x="0" y="0"/>
+                      <a:ext cx="3939540" cy="1642745"/>
+                    </a:xfrm>
+                    <a:prstGeom prst="rect">
+                      <a:avLst/>
+                    </a:prstGeom>
+                  </pic:spPr>
+                </pic:pic>
+              </a:graphicData>
+            </a:graphic>
+            <wp14:sizeRelH relativeFrom="margin">
+              <wp14:pctWidth>0</wp14:pctWidth>
+            </wp14:sizeRelH>
+            <wp14:sizeRelV relativeFrom="margin">
+              <wp14:pctHeight>0</wp14:pctHeight>
+            </wp14:sizeRelV>
+          </wp:anchor>
+        </w:drawing>
+      </w:r>
+      <w:r>
+        <w:rPr>
+          <w:sz w:val="24"/>
+          <w:szCs w:val="24"/>
+        </w:rPr>
+        <w:tab/>
+        <w:t xml:space="preserve">The next thing I wanted to look into was the difference in how the game is played in the regular season versus the tournament.  I created a model for both regular season and for the tournament using the same variables in each to see if the different variables have the same significance to the model. </w:t>
+      </w:r>
+      <w:r>
+        <w:rPr>
+          <w:sz w:val="24"/>
+          <w:szCs w:val="24"/>
+        </w:rPr>
+        <w:t xml:space="preserve"> In the regular season </w:t>
+      </w:r>
+      <w:r>
+        <w:rPr>
+          <w:sz w:val="24"/>
+          <w:szCs w:val="24"/>
+        </w:rPr>
+        <w:t>model,</w:t>
+      </w:r>
+      <w:r>
+        <w:rPr>
+          <w:sz w:val="24"/>
+          <w:szCs w:val="24"/>
+        </w:rPr>
+        <w:t xml:space="preserve"> all of the variables are significant other than three pointers made per game, but in the tournament data it shows us that Field goals made, three pointers made, and assists aren’t significant, and blocks are </w:t>
+      </w:r>
+      <w:r>
+        <w:rPr>
+          <w:sz w:val="24"/>
+          <w:szCs w:val="24"/>
+        </w:rPr>
+        <w:lastRenderedPageBreak/>
+        <w:t xml:space="preserve">less significant too.  </w:t>
+      </w:r>
+      <w:r>
+        <w:rPr>
+          <w:sz w:val="24"/>
+          <w:szCs w:val="24"/>
+        </w:rPr>
+        <w:t>I was really see surprised to see that Field Goals Made was not significant in the tournament model, this graph</w:t>
+      </w:r>
+      <w:r>
+        <w:rPr>
+          <w:sz w:val="24"/>
+          <w:szCs w:val="24"/>
+        </w:rPr>
+        <w:t xml:space="preserve"> above</w:t>
+      </w:r>
+      <w:r>
+        <w:rPr>
+          <w:sz w:val="24"/>
+          <w:szCs w:val="24"/>
+        </w:rPr>
+        <w:t xml:space="preserve"> shows the win percentage at each number of field goals made and it looks like it would have more of impact on the overall model.</w:t>
+      </w:r>
+    </w:p>
+    <w:p>
+      <w:pPr>
+        <w:spacing w:line="480" w:lineRule="auto"/>
+        <w:rPr>
+          <w:sz w:val="24"/>
+          <w:szCs w:val="24"/>
+        </w:rPr>
+      </w:pPr>
+      <w:r>
+        <w:rPr>
+          <w:noProof/>
+          <w:sz w:val="24"/>
+          <w:szCs w:val="24"/>
+        </w:rPr>
+        <w:drawing>
+          <wp:anchor distT="0" distB="0" distL="114300" distR="114300" simplePos="0" relativeHeight="251662336" behindDoc="0" locked="0" layoutInCell="1" allowOverlap="1" wp14:anchorId="1842AA07" wp14:editId="5A90D019">
+            <wp:simplePos x="0" y="0"/>
+            <wp:positionH relativeFrom="column">
+              <wp:posOffset>3000375</wp:posOffset>
+            </wp:positionH>
+            <wp:positionV relativeFrom="paragraph">
+              <wp:posOffset>3830320</wp:posOffset>
+            </wp:positionV>
+            <wp:extent cx="2895600" cy="3057525"/>
+            <wp:effectExtent l="0" t="0" r="0" b="9525"/>
+            <wp:wrapSquare wrapText="bothSides"/>
+            <wp:docPr id="5" name="Picture 5" descr="Graphical user interface, application&#10;&#10;Description automatically generated"/>
+            <wp:cNvGraphicFramePr>
+              <a:graphicFrameLocks xmlns:a="http://schemas.openxmlformats.org/drawingml/2006/main" noChangeAspect="1"/>
+            </wp:cNvGraphicFramePr>
+            <a:graphic xmlns:a="http://schemas.openxmlformats.org/drawingml/2006/main">
+              <a:graphicData uri="http://schemas.openxmlformats.org/drawingml/2006/picture">
+                <pic:pic xmlns:pic="http://schemas.openxmlformats.org/drawingml/2006/picture">
+                  <pic:nvPicPr>
+                    <pic:cNvPr id="5" name="Picture 5" descr="Graphical user interface, application&#10;&#10;Description automatically generated"/>
+                    <pic:cNvPicPr/>
+                  </pic:nvPicPr>
+                  <pic:blipFill>
+                    <a:blip r:embed="rId11">
+                      <a:extLst>
+                        <a:ext uri="{28A0092B-C50C-407E-A947-70E740481C1C}">
+                          <a14:useLocalDpi xmlns:a14="http://schemas.microsoft.com/office/drawing/2010/main" val="0"/>
+                        </a:ext>
+                      </a:extLst>
+                    </a:blip>
+                    <a:stretch>
+                      <a:fillRect/>
+                    </a:stretch>
+                  </pic:blipFill>
+                  <pic:spPr>
+                    <a:xfrm>
+                      <a:off x="0" y="0"/>
+                      <a:ext cx="2895600" cy="3057525"/>
+                    </a:xfrm>
+                    <a:prstGeom prst="rect">
+                      <a:avLst/>
+                    </a:prstGeom>
+                  </pic:spPr>
+                </pic:pic>
+              </a:graphicData>
+            </a:graphic>
+            <wp14:sizeRelV relativeFrom="margin">
+              <wp14:pctHeight>0</wp14:pctHeight>
+            </wp14:sizeRelV>
+          </wp:anchor>
+        </w:drawing>
+      </w:r>
+      <w:r>
+        <w:rPr>
+          <w:sz w:val="24"/>
+          <w:szCs w:val="24"/>
+        </w:rPr>
+        <w:tab/>
+        <w:t xml:space="preserve">Now that I have made different models on the regular season and the tournament I will use those models to see how accurate of predictions I can make.  First I will see if I can predict </w:t>
+      </w:r>
+      <w:r>
+        <w:rPr>
+          <w:sz w:val="24"/>
+          <w:szCs w:val="24"/>
+        </w:rPr>
+        <w:t>teams’</w:t>
+      </w:r>
+      <w:r>
+        <w:rPr>
+          <w:sz w:val="24"/>
+          <w:szCs w:val="24"/>
+        </w:rPr>
+        <w:t xml:space="preserve"> records based of all of the variable</w:t>
+      </w:r>
+      <w:r>
+        <w:rPr>
+          <w:sz w:val="24"/>
+          <w:szCs w:val="24"/>
+        </w:rPr>
+        <w:t xml:space="preserve">, the model I used was </w:t>
+      </w:r>
+      <w:r>
+        <w:rPr>
+          <w:sz w:val="24"/>
+          <w:szCs w:val="24"/>
+        </w:rPr>
+        <w:t>WLnum</w:t>
+      </w:r>
+      <w:r>
+        <w:rPr>
+          <w:sz w:val="24"/>
+          <w:szCs w:val="24"/>
+        </w:rPr>
+        <w:t xml:space="preserve"> </w:t>
+      </w:r>
+      <w:r>
+        <w:rPr>
+          <w:sz w:val="24"/>
+          <w:szCs w:val="24"/>
+        </w:rPr>
+        <w:t>~</w:t>
+      </w:r>
+      <w:r>
+        <w:rPr>
+          <w:sz w:val="24"/>
+          <w:szCs w:val="24"/>
+        </w:rPr>
+        <w:t xml:space="preserve"> </w:t>
+      </w:r>
+      <w:r>
+        <w:rPr>
+          <w:sz w:val="24"/>
+          <w:szCs w:val="24"/>
+        </w:rPr>
+        <w:t>Score</w:t>
+      </w:r>
+      <w:r>
+        <w:rPr>
+          <w:sz w:val="24"/>
+          <w:szCs w:val="24"/>
+        </w:rPr>
+        <w:t xml:space="preserve"> </w:t>
+      </w:r>
+      <w:r>
+        <w:rPr>
+          <w:sz w:val="24"/>
+          <w:szCs w:val="24"/>
+        </w:rPr>
+        <w:t>+</w:t>
+      </w:r>
+      <w:r>
+        <w:rPr>
+          <w:sz w:val="24"/>
+          <w:szCs w:val="24"/>
+        </w:rPr>
+        <w:t xml:space="preserve"> </w:t>
+      </w:r>
+      <w:r>
+        <w:rPr>
+          <w:sz w:val="24"/>
+          <w:szCs w:val="24"/>
+        </w:rPr>
+        <w:t>FGM</w:t>
+      </w:r>
+      <w:r>
+        <w:rPr>
+          <w:sz w:val="24"/>
+          <w:szCs w:val="24"/>
+        </w:rPr>
+        <w:t xml:space="preserve"> </w:t>
+      </w:r>
+      <w:r>
+        <w:rPr>
+          <w:sz w:val="24"/>
+          <w:szCs w:val="24"/>
+        </w:rPr>
+        <w:t>+</w:t>
+      </w:r>
+      <w:r>
+        <w:rPr>
+          <w:sz w:val="24"/>
+          <w:szCs w:val="24"/>
+        </w:rPr>
+        <w:t xml:space="preserve"> </w:t>
+      </w:r>
+      <w:r>
+        <w:rPr>
+          <w:sz w:val="24"/>
+          <w:szCs w:val="24"/>
+        </w:rPr>
+        <w:t>FGA</w:t>
+      </w:r>
+      <w:r>
+        <w:rPr>
+          <w:sz w:val="24"/>
+          <w:szCs w:val="24"/>
+        </w:rPr>
+        <w:t xml:space="preserve"> </w:t>
+      </w:r>
+      <w:r>
+        <w:rPr>
+          <w:sz w:val="24"/>
+          <w:szCs w:val="24"/>
+        </w:rPr>
+        <w:t>+</w:t>
+      </w:r>
+      <w:r>
+        <w:rPr>
+          <w:sz w:val="24"/>
+          <w:szCs w:val="24"/>
+        </w:rPr>
+        <w:t xml:space="preserve"> </w:t>
+      </w:r>
+      <w:r>
+        <w:rPr>
+          <w:sz w:val="24"/>
+          <w:szCs w:val="24"/>
+        </w:rPr>
+        <w:t>FGM3</w:t>
+      </w:r>
+      <w:r>
+        <w:rPr>
+          <w:sz w:val="24"/>
+          <w:szCs w:val="24"/>
+        </w:rPr>
+        <w:t xml:space="preserve"> </w:t>
+      </w:r>
+      <w:r>
+        <w:rPr>
+          <w:sz w:val="24"/>
+          <w:szCs w:val="24"/>
+        </w:rPr>
+        <w:t>+</w:t>
+      </w:r>
+      <w:r>
+        <w:rPr>
+          <w:sz w:val="24"/>
+          <w:szCs w:val="24"/>
+        </w:rPr>
+        <w:t xml:space="preserve"> </w:t>
+      </w:r>
+      <w:r>
+        <w:rPr>
+          <w:sz w:val="24"/>
+          <w:szCs w:val="24"/>
+        </w:rPr>
+        <w:t>FGA3</w:t>
+      </w:r>
+      <w:r>
+        <w:rPr>
+          <w:sz w:val="24"/>
+          <w:szCs w:val="24"/>
+        </w:rPr>
+        <w:t xml:space="preserve"> </w:t>
+      </w:r>
+      <w:r>
+        <w:rPr>
+          <w:sz w:val="24"/>
+          <w:szCs w:val="24"/>
+        </w:rPr>
+        <w:t>+</w:t>
+      </w:r>
+      <w:r>
+        <w:rPr>
+          <w:sz w:val="24"/>
+          <w:szCs w:val="24"/>
+        </w:rPr>
+        <w:t xml:space="preserve"> </w:t>
+      </w:r>
+      <w:r>
+        <w:rPr>
+          <w:sz w:val="24"/>
+          <w:szCs w:val="24"/>
+        </w:rPr>
+        <w:t>FTM</w:t>
+      </w:r>
+      <w:r>
+        <w:rPr>
+          <w:sz w:val="24"/>
+          <w:szCs w:val="24"/>
+        </w:rPr>
+        <w:t xml:space="preserve"> </w:t>
+      </w:r>
+      <w:r>
+        <w:rPr>
+          <w:sz w:val="24"/>
+          <w:szCs w:val="24"/>
+        </w:rPr>
+        <w:t>+</w:t>
+      </w:r>
+      <w:r>
+        <w:rPr>
+          <w:sz w:val="24"/>
+          <w:szCs w:val="24"/>
+        </w:rPr>
+        <w:t xml:space="preserve"> </w:t>
+      </w:r>
+      <w:r>
+        <w:rPr>
+          <w:sz w:val="24"/>
+          <w:szCs w:val="24"/>
+        </w:rPr>
+        <w:t>FTA</w:t>
+      </w:r>
+      <w:r>
+        <w:rPr>
+          <w:sz w:val="24"/>
+          <w:szCs w:val="24"/>
+        </w:rPr>
+        <w:t xml:space="preserve"> </w:t>
+      </w:r>
+      <w:r>
+        <w:rPr>
+          <w:sz w:val="24"/>
+          <w:szCs w:val="24"/>
+        </w:rPr>
+        <w:t>+</w:t>
+      </w:r>
+      <w:r>
+        <w:rPr>
+          <w:sz w:val="24"/>
+          <w:szCs w:val="24"/>
+        </w:rPr>
+        <w:t xml:space="preserve"> </w:t>
+      </w:r>
+      <w:r>
+        <w:rPr>
+          <w:sz w:val="24"/>
+          <w:szCs w:val="24"/>
+        </w:rPr>
+        <w:t>OR</w:t>
+      </w:r>
+      <w:r>
+        <w:rPr>
+          <w:sz w:val="24"/>
+          <w:szCs w:val="24"/>
+        </w:rPr>
+        <w:t xml:space="preserve"> </w:t>
+      </w:r>
+      <w:r>
+        <w:rPr>
+          <w:sz w:val="24"/>
+          <w:szCs w:val="24"/>
+        </w:rPr>
+        <w:t>+</w:t>
+      </w:r>
+      <w:r>
+        <w:rPr>
+          <w:sz w:val="24"/>
+          <w:szCs w:val="24"/>
+        </w:rPr>
+        <w:t xml:space="preserve"> </w:t>
+      </w:r>
+      <w:r>
+        <w:rPr>
+          <w:sz w:val="24"/>
+          <w:szCs w:val="24"/>
+        </w:rPr>
+        <w:t>DR</w:t>
+      </w:r>
+      <w:r>
+        <w:rPr>
+          <w:sz w:val="24"/>
+          <w:szCs w:val="24"/>
+        </w:rPr>
+        <w:t xml:space="preserve"> </w:t>
+      </w:r>
+      <w:r>
+        <w:rPr>
+          <w:sz w:val="24"/>
+          <w:szCs w:val="24"/>
+        </w:rPr>
+        <w:t>+</w:t>
+      </w:r>
+      <w:r>
+        <w:rPr>
+          <w:sz w:val="24"/>
+          <w:szCs w:val="24"/>
+        </w:rPr>
+        <w:t xml:space="preserve"> </w:t>
+      </w:r>
+      <w:r>
+        <w:rPr>
+          <w:sz w:val="24"/>
+          <w:szCs w:val="24"/>
+        </w:rPr>
+        <w:t>Ast</w:t>
+      </w:r>
+      <w:r>
+        <w:rPr>
+          <w:sz w:val="24"/>
+          <w:szCs w:val="24"/>
+        </w:rPr>
+        <w:t xml:space="preserve"> </w:t>
+      </w:r>
+      <w:r>
+        <w:rPr>
+          <w:sz w:val="24"/>
+          <w:szCs w:val="24"/>
+        </w:rPr>
+        <w:t>+</w:t>
+      </w:r>
+      <w:r>
+        <w:rPr>
+          <w:sz w:val="24"/>
+          <w:szCs w:val="24"/>
+        </w:rPr>
+        <w:t xml:space="preserve"> </w:t>
+      </w:r>
+      <w:r>
+        <w:rPr>
+          <w:sz w:val="24"/>
+          <w:szCs w:val="24"/>
+        </w:rPr>
+        <w:t>TO</w:t>
+      </w:r>
+      <w:r>
+        <w:rPr>
+          <w:sz w:val="24"/>
+          <w:szCs w:val="24"/>
+        </w:rPr>
+        <w:t xml:space="preserve"> </w:t>
+      </w:r>
+      <w:r>
+        <w:rPr>
+          <w:sz w:val="24"/>
+          <w:szCs w:val="24"/>
+        </w:rPr>
+        <w:t>+Stl</w:t>
+      </w:r>
+      <w:r>
+        <w:rPr>
+          <w:sz w:val="24"/>
+          <w:szCs w:val="24"/>
+        </w:rPr>
+        <w:t xml:space="preserve"> </w:t>
+      </w:r>
+      <w:r>
+        <w:rPr>
+          <w:sz w:val="24"/>
+          <w:szCs w:val="24"/>
+        </w:rPr>
+        <w:t>+</w:t>
+      </w:r>
+      <w:r>
+        <w:rPr>
+          <w:sz w:val="24"/>
+          <w:szCs w:val="24"/>
+        </w:rPr>
+        <w:t xml:space="preserve"> </w:t>
+      </w:r>
+      <w:r>
+        <w:rPr>
+          <w:sz w:val="24"/>
+          <w:szCs w:val="24"/>
+        </w:rPr>
+        <w:t>Blk</w:t>
+      </w:r>
+      <w:r>
+        <w:rPr>
+          <w:sz w:val="24"/>
+          <w:szCs w:val="24"/>
+        </w:rPr>
+        <w:t xml:space="preserve"> </w:t>
+      </w:r>
+      <w:r>
+        <w:rPr>
+          <w:sz w:val="24"/>
+          <w:szCs w:val="24"/>
+        </w:rPr>
+        <w:t>+</w:t>
+      </w:r>
+      <w:r>
+        <w:rPr>
+          <w:sz w:val="24"/>
+          <w:szCs w:val="24"/>
+        </w:rPr>
+        <w:t xml:space="preserve"> </w:t>
+      </w:r>
+      <w:r>
+        <w:rPr>
+          <w:sz w:val="24"/>
+          <w:szCs w:val="24"/>
+        </w:rPr>
+        <w:t>PF</w:t>
+      </w:r>
+      <w:r>
+        <w:rPr>
+          <w:sz w:val="24"/>
+          <w:szCs w:val="24"/>
+        </w:rPr>
+        <w:t xml:space="preserve">.  I took the season average for each of these stats for all of the teams that made the tournament and put them into the model and that gave me the teams predicted win percentage for the season.  </w:t>
+      </w:r>
+      <w:r>
+        <w:rPr>
+          <w:sz w:val="24"/>
+          <w:szCs w:val="24"/>
+        </w:rPr>
+        <w:t xml:space="preserve">I after finding the predicted win percentage for all of the teams in the tournament I went and found what their actual win percentage was for the 2021-2022 season and compared it to the predicted win percentage that the model found for each team.  The average difference between their actual win percentage and the predicted win percentage was 0.07.  </w:t>
+      </w:r>
+      <w:r>
+        <w:rPr>
+          <w:sz w:val="24"/>
+          <w:szCs w:val="24"/>
+        </w:rPr>
+        <w:t>I feel like this model does a good job of predicting win percentages for the season based of the stats of each team.  I also wanted to look into predicting the games in the March Madness tournament, for this I used the same model as above I just use the tournament data set instead of the regular season one.  The only variable I added was the seed of the team.</w:t>
+      </w:r>
+      <w:r>
+        <w:rPr>
+          <w:sz w:val="24"/>
+          <w:szCs w:val="24"/>
+        </w:rPr>
+        <w:t xml:space="preserve">  This picture shows the bracket that I made using the model.  This </w:t>
+      </w:r>
+      <w:r>
+        <w:rPr>
+          <w:sz w:val="24"/>
+          <w:szCs w:val="24"/>
+        </w:rPr>
+        <w:lastRenderedPageBreak/>
+        <w:t xml:space="preserve">wasn’t as good of a predictor as the season win percentage, for this bracket I was rank in the 73% of all of the brackets created on ESPN.  </w:t>
+      </w:r>
+      <w:r>
+        <w:rPr>
+          <w:sz w:val="24"/>
+          <w:szCs w:val="24"/>
+        </w:rPr>
+        <w:t xml:space="preserve">I predicted only 53.97% of games right in the bracket, that is when picking all of the games before the tournament started.  When doing my prediction for the tournament I noticed a couple flaws to my prediction, one of them being </w:t>
+      </w:r>
+      <w:r>
+        <w:rPr>
+          <w:sz w:val="24"/>
+          <w:szCs w:val="24"/>
+        </w:rPr>
+        <w:t xml:space="preserve">the strength of schedule of the different teams in the tournament.  Some teams play easy schedules throughout the regular season so that makes their numbers look really good, but other teams that play in harder conferences might not have as good of averages.  If you want to make a better prediction for the tournament you would need to find a stat that can take strength of schedule into the equation. </w:t>
+      </w:r>
+      <w:r>
+        <w:rPr>
+          <w:sz w:val="24"/>
+          <w:szCs w:val="24"/>
+        </w:rPr>
+        <w:t xml:space="preserve"> This didn’t really affect the regular season prediction because teams are playing against other teams with similar strengths of schedules so you wouldn’t need to worry about this in the regular season.</w:t>
+      </w:r>
+      <w:r>
+        <w:rPr>
+          <w:sz w:val="24"/>
+          <w:szCs w:val="24"/>
+        </w:rPr>
+        <w:t xml:space="preserve">  Since the tournament are all one game eliminations it makes it really hard to make predictions since all it takes is one player playing really well or someone having one bad game to decide games in the tournament.  These two problems aren’t as prominent in the NBA that is why the NBA can be so much easier to predict that college basketball. </w:t>
+      </w:r>
+    </w:p>
+    <w:p>
+      <w:pPr>
+        <w:spacing w:line="480" w:lineRule="auto"/>
+        <w:rPr>
+          <w:sz w:val="24"/>
+          <w:szCs w:val="24"/>
+        </w:rPr>
+      </w:pPr>
+    </w:p>
+    <w:p>
+      <w:pPr>
+        <w:spacing w:line="480" w:lineRule="auto"/>
+        <w:rPr>
+          <w:sz w:val="24"/>
+          <w:szCs w:val="24"/>
+        </w:rPr>
+      </w:pPr>
+    </w:p>
+    <w:p>
+      <w:pPr>
+        <w:spacing w:line="480" w:lineRule="auto"/>
+        <w:rPr>
+          <w:sz w:val="24"/>
+          <w:szCs w:val="24"/>
+        </w:rPr>
+      </w:pPr>
+    </w:p>
+    <w:p>
+      <w:pPr>
+        <w:spacing w:line="480" w:lineRule="auto"/>
+        <w:rPr>
+          <w:sz w:val="24"/>
+          <w:szCs w:val="24"/>
+        </w:rPr>
+      </w:pPr>
+    </w:p>
+    <w:p>
+      <w:pPr>
+        <w:spacing w:line="480" w:lineRule="auto"/>
+        <w:rPr>
+          <w:sz w:val="24"/>
+          <w:szCs w:val="24"/>
+        </w:rPr>
+      </w:pPr>
     </w:p>
     <w:p>
       <w:pPr>
@@ -637,6 +1441,7 @@
           <w:sz w:val="32"/>
           <w:szCs w:val="32"/>
         </w:rPr>
+        <w:lastRenderedPageBreak/>
         <w:t>To DO</w:t>
       </w:r>
       <w:r>
@@ -671,16 +1476,7 @@
           <w:sz w:val="24"/>
           <w:szCs w:val="24"/>
         </w:rPr>
-        <w:t>C</w:t>
-      </w:r>
-      <w:r>
-        <w:rPr>
-          <w:b/>
-          <w:bCs/>
-          <w:sz w:val="24"/>
-          <w:szCs w:val="24"/>
-        </w:rPr>
-        <w:t xml:space="preserve">ompare regular season results to tournament results </w:t>
+        <w:t>Conclusion</w:t>
       </w:r>
     </w:p>
     <w:p>
@@ -705,7 +1501,7 @@
           <w:sz w:val="24"/>
           <w:szCs w:val="24"/>
         </w:rPr>
-        <w:t>Make predictions based off these results</w:t>
+        <w:t>Fix all grammar errors</w:t>
       </w:r>
     </w:p>
     <w:p>
@@ -730,16 +1526,11 @@
           <w:sz w:val="24"/>
           <w:szCs w:val="24"/>
         </w:rPr>
-        <w:t>Compare my predictions to what actually happened</w:t>
+        <w:t>Format to fit publication</w:t>
       </w:r>
     </w:p>
     <w:p>
       <w:pPr>
-        <w:pStyle w:val="ListParagraph"/>
-        <w:numPr>
-          <w:ilvl w:val="0"/>
-          <w:numId w:val="1"/>
-        </w:numPr>
         <w:spacing w:line="480" w:lineRule="auto"/>
         <w:rPr>
           <w:b/>
@@ -752,41 +1543,21 @@
         <w:rPr>
           <w:b/>
           <w:bCs/>
-          <w:sz w:val="24"/>
-          <w:szCs w:val="24"/>
-        </w:rPr>
-        <w:t>Conclusion</w:t>
+          <w:sz w:val="32"/>
+          <w:szCs w:val="32"/>
+        </w:rPr>
+        <w:t>Publication:</w:t>
       </w:r>
     </w:p>
     <w:p>
       <w:pPr>
         <w:spacing w:line="480" w:lineRule="auto"/>
         <w:rPr>
-          <w:b/>
-          <w:bCs/>
-          <w:sz w:val="32"/>
-          <w:szCs w:val="32"/>
-        </w:rPr>
-      </w:pPr>
-      <w:r>
-        <w:rPr>
-          <w:b/>
-          <w:bCs/>
-          <w:sz w:val="32"/>
-          <w:szCs w:val="32"/>
-        </w:rPr>
-        <w:t>Publication:</w:t>
-      </w:r>
-    </w:p>
-    <w:p>
-      <w:pPr>
-        <w:spacing w:line="480" w:lineRule="auto"/>
-        <w:rPr>
-          <w:sz w:val="24"/>
-          <w:szCs w:val="24"/>
-        </w:rPr>
-      </w:pPr>
-      <w:hyperlink r:id="rId10" w:history="1">
+          <w:sz w:val="24"/>
+          <w:szCs w:val="24"/>
+        </w:rPr>
+      </w:pPr>
+      <w:hyperlink r:id="rId12" w:history="1">
         <w:r>
           <w:rPr>
             <w:rStyle w:val="Hyperlink"/>
@@ -818,7 +1589,7 @@
       </w:pPr>
     </w:p>
     <w:sectPr>
-      <w:headerReference w:type="first" r:id="rId11"/>
+      <w:headerReference w:type="first" r:id="rId13"/>
       <w:pgSz w:w="12240" w:h="15840"/>
       <w:pgMar w:top="1440" w:right="1440" w:bottom="1440" w:left="1440" w:header="720" w:footer="720" w:gutter="0"/>
       <w:cols w:space="720"/>
@@ -1008,7 +1779,7 @@
       </w:rPr>
     </w:lvl>
   </w:abstractNum>
-  <w:num w:numId="1">
+  <w:num w:numId="1" w16cid:durableId="393509425">
     <w:abstractNumId w:val="0"/>
   </w:num>
 </w:numbering>

</xml_diff>